<commit_message>
Added the git repo link
</commit_message>
<xml_diff>
--- a/Report_ParthPatel.docx
+++ b/Report_ParthPatel.docx
@@ -585,6 +585,42 @@
     </w:p>
     <w:p>
       <w:pPr>
+        <w:rPr>
+          <w:sz w:val="22"/>
+          <w:szCs w:val="22"/>
+          <w:lang w:val="en-US"/>
+        </w:rPr>
+      </w:pPr>
+      <w:r>
+        <w:rPr>
+          <w:sz w:val="22"/>
+          <w:szCs w:val="22"/>
+          <w:lang w:val="en-US"/>
+        </w:rPr>
+        <w:t xml:space="preserve">Git Repository: </w:t>
+      </w:r>
+      <w:hyperlink r:id="rId9" w:history="1">
+        <w:r>
+          <w:rPr>
+            <w:rStyle w:val="Hyperlink"/>
+            <w:sz w:val="22"/>
+            <w:szCs w:val="22"/>
+            <w:lang w:val="en-US"/>
+          </w:rPr>
+          <w:t>https://github.com/ParthPatelA/Weather.git</w:t>
+        </w:r>
+      </w:hyperlink>
+      <w:r>
+        <w:rPr>
+          <w:sz w:val="22"/>
+          <w:szCs w:val="22"/>
+          <w:lang w:val="en-US"/>
+        </w:rPr>
+        <w:t xml:space="preserve"> </w:t>
+      </w:r>
+    </w:p>
+    <w:p>
+      <w:pPr>
         <w:pStyle w:val="ListParagraph"/>
         <w:numPr>
           <w:ilvl w:val="0"/>
@@ -678,7 +714,7 @@
                     <pic:cNvPicPr/>
                   </pic:nvPicPr>
                   <pic:blipFill>
-                    <a:blip r:embed="rId9"/>
+                    <a:blip r:embed="rId10"/>
                     <a:stretch>
                       <a:fillRect/>
                     </a:stretch>
@@ -721,7 +757,7 @@
                     <pic:cNvPicPr/>
                   </pic:nvPicPr>
                   <pic:blipFill>
-                    <a:blip r:embed="rId10"/>
+                    <a:blip r:embed="rId11"/>
                     <a:stretch>
                       <a:fillRect/>
                     </a:stretch>
@@ -814,7 +850,6 @@
           <w:szCs w:val="22"/>
           <w:lang w:val="en-US"/>
         </w:rPr>
-        <w:lastRenderedPageBreak/>
         <w:t>This is the javascript for the index page:</w:t>
       </w:r>
     </w:p>
@@ -849,7 +884,7 @@
                     <pic:cNvPicPr/>
                   </pic:nvPicPr>
                   <pic:blipFill>
-                    <a:blip r:embed="rId11"/>
+                    <a:blip r:embed="rId12"/>
                     <a:stretch>
                       <a:fillRect/>
                     </a:stretch>
@@ -1031,7 +1066,7 @@
                     <pic:cNvPicPr/>
                   </pic:nvPicPr>
                   <pic:blipFill>
-                    <a:blip r:embed="rId12"/>
+                    <a:blip r:embed="rId13"/>
                     <a:stretch>
                       <a:fillRect/>
                     </a:stretch>
@@ -1146,6 +1181,7 @@
           <w:szCs w:val="22"/>
           <w:lang w:val="en-US"/>
         </w:rPr>
+        <w:lastRenderedPageBreak/>
         <w:drawing>
           <wp:inline distT="0" distB="0" distL="0" distR="0" wp14:anchorId="38A6C5F4" wp14:editId="048C2BFB">
             <wp:extent cx="3808318" cy="3505200"/>
@@ -1162,7 +1198,7 @@
                     <pic:cNvPicPr/>
                   </pic:nvPicPr>
                   <pic:blipFill>
-                    <a:blip r:embed="rId13"/>
+                    <a:blip r:embed="rId14"/>
                     <a:stretch>
                       <a:fillRect/>
                     </a:stretch>
@@ -1197,7 +1233,6 @@
           <w:szCs w:val="22"/>
           <w:lang w:val="en-US"/>
         </w:rPr>
-        <w:lastRenderedPageBreak/>
         <w:t xml:space="preserve">The search featuresis the same as the previous page. The only difference is that </w:t>
       </w:r>
       <w:r>
@@ -1321,7 +1356,7 @@
                     <pic:cNvPicPr/>
                   </pic:nvPicPr>
                   <pic:blipFill>
-                    <a:blip r:embed="rId14"/>
+                    <a:blip r:embed="rId15"/>
                     <a:stretch>
                       <a:fillRect/>
                     </a:stretch>
@@ -1365,6 +1400,7 @@
           <w:szCs w:val="22"/>
           <w:lang w:val="en-US"/>
         </w:rPr>
+        <w:lastRenderedPageBreak/>
         <w:drawing>
           <wp:inline distT="0" distB="0" distL="0" distR="0" wp14:anchorId="04042897" wp14:editId="76CA561B">
             <wp:extent cx="4228291" cy="4029075"/>
@@ -1381,7 +1417,7 @@
                     <pic:cNvPicPr/>
                   </pic:nvPicPr>
                   <pic:blipFill>
-                    <a:blip r:embed="rId15"/>
+                    <a:blip r:embed="rId16"/>
                     <a:stretch>
                       <a:fillRect/>
                     </a:stretch>
@@ -1439,7 +1475,6 @@
           <w:szCs w:val="22"/>
           <w:lang w:val="en-US"/>
         </w:rPr>
-        <w:lastRenderedPageBreak/>
         <w:drawing>
           <wp:inline distT="0" distB="0" distL="0" distR="0" wp14:anchorId="039BF741" wp14:editId="495DA352">
             <wp:extent cx="4099393" cy="3743325"/>
@@ -1456,7 +1491,7 @@
                     <pic:cNvPicPr/>
                   </pic:nvPicPr>
                   <pic:blipFill>
-                    <a:blip r:embed="rId16"/>
+                    <a:blip r:embed="rId17"/>
                     <a:stretch>
                       <a:fillRect/>
                     </a:stretch>
@@ -1492,6 +1527,7 @@
           <w:szCs w:val="22"/>
           <w:lang w:val="en-US"/>
         </w:rPr>
+        <w:lastRenderedPageBreak/>
         <w:drawing>
           <wp:inline distT="0" distB="0" distL="0" distR="0" wp14:anchorId="4D4DA8A5" wp14:editId="53B54EC1">
             <wp:extent cx="4591050" cy="3594360"/>
@@ -1508,7 +1544,7 @@
                     <pic:cNvPicPr/>
                   </pic:nvPicPr>
                   <pic:blipFill>
-                    <a:blip r:embed="rId17"/>
+                    <a:blip r:embed="rId18"/>
                     <a:stretch>
                       <a:fillRect/>
                     </a:stretch>
@@ -1551,16 +1587,7 @@
           <w:szCs w:val="22"/>
           <w:lang w:val="en-US"/>
         </w:rPr>
-        <w:t xml:space="preserve"> When the user presses the button search, it fetches the data from the API and will display the forecast for the next 5 days in the cards. It will show the forecast for the next 5 days based on the day you searched. For example, if you </w:t>
-      </w:r>
-      <w:r>
-        <w:rPr>
-          <w:sz w:val="22"/>
-          <w:szCs w:val="22"/>
-          <w:lang w:val="en-US"/>
-        </w:rPr>
-        <w:lastRenderedPageBreak/>
-        <w:t>search on Wednesday, it will show the forecast for Wednesday, Thursday, Friday, Saturday and Sunday. Each card shows an icon of the weather based on the forecast that day, so if it is snowing, it will have a snowing icon. It will also show the Temperature of that day, along side the weather conditions of that day. The icon was taken from OpenWeather, the same website I got the API for the weather information.</w:t>
+        <w:t xml:space="preserve"> When the user presses the button search, it fetches the data from the API and will display the forecast for the next 5 days in the cards. It will show the forecast for the next 5 days based on the day you searched. For example, if you search on Wednesday, it will show the forecast for Wednesday, Thursday, Friday, Saturday and Sunday. Each card shows an icon of the weather based on the forecast that day, so if it is snowing, it will have a snowing icon. It will also show the Temperature of that day, along side the weather conditions of that day. The icon was taken from OpenWeather, the same website I got the API for the weather information.</w:t>
       </w:r>
     </w:p>
     <w:p>
@@ -1611,7 +1638,7 @@
                     <pic:cNvPicPr/>
                   </pic:nvPicPr>
                   <pic:blipFill>
-                    <a:blip r:embed="rId18"/>
+                    <a:blip r:embed="rId19"/>
                     <a:stretch>
                       <a:fillRect/>
                     </a:stretch>
@@ -1655,6 +1682,7 @@
           <w:szCs w:val="22"/>
           <w:lang w:val="en-US"/>
         </w:rPr>
+        <w:lastRenderedPageBreak/>
         <w:drawing>
           <wp:inline distT="0" distB="0" distL="0" distR="0" wp14:anchorId="343D207F" wp14:editId="7D8B178F">
             <wp:extent cx="3386138" cy="3757312"/>
@@ -1671,7 +1699,7 @@
                     <pic:cNvPicPr/>
                   </pic:nvPicPr>
                   <pic:blipFill>
-                    <a:blip r:embed="rId19"/>
+                    <a:blip r:embed="rId20"/>
                     <a:stretch>
                       <a:fillRect/>
                     </a:stretch>
@@ -1724,7 +1752,6 @@
           <w:szCs w:val="22"/>
           <w:lang w:val="en-US"/>
         </w:rPr>
-        <w:lastRenderedPageBreak/>
         <w:t>The CSS for the webpage looks like this:</w:t>
       </w:r>
     </w:p>
@@ -1743,6 +1770,7 @@
           <w:szCs w:val="22"/>
           <w:lang w:val="en-US"/>
         </w:rPr>
+        <w:lastRenderedPageBreak/>
         <w:drawing>
           <wp:inline distT="0" distB="0" distL="0" distR="0" wp14:anchorId="533CB471" wp14:editId="65032D6B">
             <wp:extent cx="4471988" cy="6664014"/>
@@ -1759,7 +1787,7 @@
                     <pic:cNvPicPr/>
                   </pic:nvPicPr>
                   <pic:blipFill>
-                    <a:blip r:embed="rId20"/>
+                    <a:blip r:embed="rId21"/>
                     <a:stretch>
                       <a:fillRect/>
                     </a:stretch>
@@ -1812,7 +1840,7 @@
                     <pic:cNvPicPr/>
                   </pic:nvPicPr>
                   <pic:blipFill>
-                    <a:blip r:embed="rId21"/>
+                    <a:blip r:embed="rId22"/>
                     <a:stretch>
                       <a:fillRect/>
                     </a:stretch>
@@ -1864,7 +1892,7 @@
                     <pic:cNvPicPr/>
                   </pic:nvPicPr>
                   <pic:blipFill>
-                    <a:blip r:embed="rId22"/>
+                    <a:blip r:embed="rId23"/>
                     <a:stretch>
                       <a:fillRect/>
                     </a:stretch>
@@ -1917,7 +1945,7 @@
                     <pic:cNvPicPr/>
                   </pic:nvPicPr>
                   <pic:blipFill>
-                    <a:blip r:embed="rId23"/>
+                    <a:blip r:embed="rId24"/>
                     <a:stretch>
                       <a:fillRect/>
                     </a:stretch>
@@ -1939,7 +1967,7 @@
       </w:r>
     </w:p>
     <w:sectPr>
-      <w:headerReference w:type="default" r:id="rId24"/>
+      <w:headerReference w:type="default" r:id="rId25"/>
       <w:pgSz w:w="12240" w:h="15840"/>
       <w:pgMar w:top="1440" w:right="1440" w:bottom="1440" w:left="1440" w:header="720" w:footer="720" w:gutter="0"/>
       <w:pgNumType w:start="0"/>
@@ -5204,6 +5232,29 @@
       <w14:ligatures w14:val="none"/>
     </w:rPr>
   </w:style>
+  <w:style w:type="character" w:styleId="Hyperlink">
+    <w:name w:val="Hyperlink"/>
+    <w:basedOn w:val="DefaultParagraphFont"/>
+    <w:uiPriority w:val="99"/>
+    <w:unhideWhenUsed/>
+    <w:rsid w:val="00DF3794"/>
+    <w:rPr>
+      <w:color w:val="467886" w:themeColor="hyperlink"/>
+      <w:u w:val="single"/>
+    </w:rPr>
+  </w:style>
+  <w:style w:type="character" w:styleId="UnresolvedMention">
+    <w:name w:val="Unresolved Mention"/>
+    <w:basedOn w:val="DefaultParagraphFont"/>
+    <w:uiPriority w:val="99"/>
+    <w:semiHidden/>
+    <w:unhideWhenUsed/>
+    <w:rsid w:val="00DF3794"/>
+    <w:rPr>
+      <w:color w:val="605E5C"/>
+      <w:shd w:val="clear" w:color="auto" w:fill="E1DFDD"/>
+    </w:rPr>
+  </w:style>
 </w:styles>
 </file>
 

</xml_diff>